<commit_message>
release: add new version branch
</commit_message>
<xml_diff>
--- a/docs/회의록/1차주간회의록.docx
+++ b/docs/회의록/1차주간회의록.docx
@@ -26,7 +26,7 @@
     </w:p>
     <w:tbl>
       <w:tblPr>
-        <w:tblStyle w:val="a3"/>
+        <w:tblStyle w:val="TableGrid"/>
         <w:tblW w:w="5322" w:type="pct"/>
         <w:tblInd w:w="-318" w:type="dxa"/>
         <w:tblLook w:val="04A0" w:firstRow="1" w:lastRow="0" w:firstColumn="1" w:lastColumn="0" w:noHBand="0" w:noVBand="1"/>
@@ -348,7 +348,7 @@
           </w:tcPr>
           <w:p>
             <w:pPr>
-              <w:pStyle w:val="a7"/>
+              <w:pStyle w:val="ListParagraph"/>
               <w:numPr>
                 <w:ilvl w:val="0"/>
                 <w:numId w:val="1"/>
@@ -367,7 +367,7 @@
           </w:p>
           <w:p>
             <w:pPr>
-              <w:pStyle w:val="a7"/>
+              <w:pStyle w:val="ListParagraph"/>
               <w:numPr>
                 <w:ilvl w:val="0"/>
                 <w:numId w:val="1"/>
@@ -386,7 +386,7 @@
           </w:p>
           <w:p>
             <w:pPr>
-              <w:pStyle w:val="a7"/>
+              <w:pStyle w:val="ListParagraph"/>
               <w:numPr>
                 <w:ilvl w:val="0"/>
                 <w:numId w:val="1"/>
@@ -405,7 +405,7 @@
           </w:p>
           <w:p>
             <w:pPr>
-              <w:pStyle w:val="a7"/>
+              <w:pStyle w:val="ListParagraph"/>
               <w:numPr>
                 <w:ilvl w:val="0"/>
                 <w:numId w:val="1"/>
@@ -447,6 +447,7 @@
                 <w:rFonts w:asciiTheme="minorEastAsia" w:hAnsiTheme="minorEastAsia"/>
                 <w:b/>
               </w:rPr>
+              <w:lastRenderedPageBreak/>
               <w:t>회의내용</w:t>
             </w:r>
           </w:p>
@@ -458,7 +459,7 @@
           </w:tcPr>
           <w:p>
             <w:pPr>
-              <w:pStyle w:val="a7"/>
+              <w:pStyle w:val="ListParagraph"/>
               <w:numPr>
                 <w:ilvl w:val="0"/>
                 <w:numId w:val="2"/>
@@ -547,7 +548,7 @@
           </w:p>
           <w:p>
             <w:pPr>
-              <w:pStyle w:val="a7"/>
+              <w:pStyle w:val="ListParagraph"/>
               <w:numPr>
                 <w:ilvl w:val="0"/>
                 <w:numId w:val="2"/>
@@ -568,7 +569,7 @@
           </w:p>
           <w:p>
             <w:pPr>
-              <w:pStyle w:val="a7"/>
+              <w:pStyle w:val="ListParagraph"/>
               <w:numPr>
                 <w:ilvl w:val="0"/>
                 <w:numId w:val="3"/>
@@ -630,7 +631,7 @@
           </w:p>
           <w:p>
             <w:pPr>
-              <w:pStyle w:val="a7"/>
+              <w:pStyle w:val="ListParagraph"/>
               <w:numPr>
                 <w:ilvl w:val="0"/>
                 <w:numId w:val="3"/>
@@ -667,7 +668,7 @@
           </w:p>
           <w:p>
             <w:pPr>
-              <w:pStyle w:val="a7"/>
+              <w:pStyle w:val="ListParagraph"/>
               <w:numPr>
                 <w:ilvl w:val="0"/>
                 <w:numId w:val="3"/>
@@ -697,7 +698,7 @@
           </w:p>
           <w:p>
             <w:pPr>
-              <w:pStyle w:val="a7"/>
+              <w:pStyle w:val="ListParagraph"/>
               <w:numPr>
                 <w:ilvl w:val="0"/>
                 <w:numId w:val="3"/>
@@ -718,7 +719,7 @@
           </w:p>
           <w:p>
             <w:pPr>
-              <w:pStyle w:val="a7"/>
+              <w:pStyle w:val="ListParagraph"/>
               <w:numPr>
                 <w:ilvl w:val="0"/>
                 <w:numId w:val="3"/>
@@ -739,7 +740,7 @@
           </w:p>
           <w:p>
             <w:pPr>
-              <w:pStyle w:val="a7"/>
+              <w:pStyle w:val="ListParagraph"/>
               <w:numPr>
                 <w:ilvl w:val="0"/>
                 <w:numId w:val="3"/>
@@ -760,7 +761,7 @@
           </w:p>
           <w:p>
             <w:pPr>
-              <w:pStyle w:val="a7"/>
+              <w:pStyle w:val="ListParagraph"/>
               <w:ind w:leftChars="0" w:left="1200"/>
               <w:rPr>
                 <w:rFonts w:asciiTheme="minorEastAsia" w:hAnsiTheme="minorEastAsia"/>
@@ -770,7 +771,7 @@
           </w:p>
           <w:p>
             <w:pPr>
-              <w:pStyle w:val="a7"/>
+              <w:pStyle w:val="ListParagraph"/>
               <w:numPr>
                 <w:ilvl w:val="0"/>
                 <w:numId w:val="2"/>
@@ -791,7 +792,7 @@
           </w:p>
           <w:p>
             <w:pPr>
-              <w:pStyle w:val="a7"/>
+              <w:pStyle w:val="ListParagraph"/>
               <w:numPr>
                 <w:ilvl w:val="0"/>
                 <w:numId w:val="4"/>
@@ -821,7 +822,7 @@
           </w:p>
           <w:p>
             <w:pPr>
-              <w:pStyle w:val="a7"/>
+              <w:pStyle w:val="ListParagraph"/>
               <w:numPr>
                 <w:ilvl w:val="0"/>
                 <w:numId w:val="4"/>
@@ -851,7 +852,7 @@
           </w:p>
           <w:p>
             <w:pPr>
-              <w:pStyle w:val="a7"/>
+              <w:pStyle w:val="ListParagraph"/>
               <w:numPr>
                 <w:ilvl w:val="0"/>
                 <w:numId w:val="4"/>
@@ -880,7 +881,7 @@
           </w:p>
           <w:p>
             <w:pPr>
-              <w:pStyle w:val="a7"/>
+              <w:pStyle w:val="ListParagraph"/>
               <w:numPr>
                 <w:ilvl w:val="0"/>
                 <w:numId w:val="2"/>
@@ -901,7 +902,7 @@
           </w:p>
           <w:p>
             <w:pPr>
-              <w:pStyle w:val="a7"/>
+              <w:pStyle w:val="ListParagraph"/>
               <w:numPr>
                 <w:ilvl w:val="0"/>
                 <w:numId w:val="5"/>
@@ -922,7 +923,7 @@
           </w:p>
           <w:p>
             <w:pPr>
-              <w:pStyle w:val="a7"/>
+              <w:pStyle w:val="ListParagraph"/>
               <w:numPr>
                 <w:ilvl w:val="0"/>
                 <w:numId w:val="5"/>
@@ -959,7 +960,7 @@
           </w:p>
           <w:p>
             <w:pPr>
-              <w:pStyle w:val="a7"/>
+              <w:pStyle w:val="ListParagraph"/>
               <w:numPr>
                 <w:ilvl w:val="0"/>
                 <w:numId w:val="5"/>
@@ -996,7 +997,7 @@
           </w:p>
           <w:p>
             <w:pPr>
-              <w:pStyle w:val="a7"/>
+              <w:pStyle w:val="ListParagraph"/>
               <w:numPr>
                 <w:ilvl w:val="0"/>
                 <w:numId w:val="5"/>
@@ -1025,7 +1026,7 @@
           </w:p>
           <w:p>
             <w:pPr>
-              <w:pStyle w:val="a7"/>
+              <w:pStyle w:val="ListParagraph"/>
               <w:numPr>
                 <w:ilvl w:val="0"/>
                 <w:numId w:val="2"/>
@@ -1046,7 +1047,7 @@
           </w:p>
           <w:p>
             <w:pPr>
-              <w:pStyle w:val="a7"/>
+              <w:pStyle w:val="ListParagraph"/>
               <w:numPr>
                 <w:ilvl w:val="0"/>
                 <w:numId w:val="6"/>
@@ -1083,7 +1084,7 @@
           </w:p>
           <w:p>
             <w:pPr>
-              <w:pStyle w:val="a7"/>
+              <w:pStyle w:val="ListParagraph"/>
               <w:numPr>
                 <w:ilvl w:val="0"/>
                 <w:numId w:val="2"/>
@@ -1104,7 +1105,7 @@
           </w:p>
           <w:p>
             <w:pPr>
-              <w:pStyle w:val="a7"/>
+              <w:pStyle w:val="ListParagraph"/>
               <w:numPr>
                 <w:ilvl w:val="0"/>
                 <w:numId w:val="7"/>
@@ -1141,7 +1142,7 @@
           </w:p>
           <w:p>
             <w:pPr>
-              <w:pStyle w:val="a7"/>
+              <w:pStyle w:val="ListParagraph"/>
               <w:numPr>
                 <w:ilvl w:val="0"/>
                 <w:numId w:val="2"/>
@@ -1301,7 +1302,639 @@
           </w:p>
           <w:p>
             <w:pPr>
-              <w:pStyle w:val="a7"/>
+              <w:pStyle w:val="ListParagraph"/>
+              <w:numPr>
+                <w:ilvl w:val="0"/>
+                <w:numId w:val="2"/>
+              </w:numPr>
+              <w:ind w:leftChars="0"/>
+              <w:rPr>
+                <w:rFonts w:asciiTheme="minorEastAsia" w:hAnsiTheme="minorEastAsia"/>
+                <w:b/>
+                <w:bCs/>
+              </w:rPr>
+            </w:pPr>
+            <w:r>
+              <w:rPr>
+                <w:rFonts w:asciiTheme="minorEastAsia" w:hAnsiTheme="minorEastAsia" w:hint="eastAsia"/>
+                <w:b/>
+                <w:bCs/>
+              </w:rPr>
+              <w:t>프로세스 사용법</w:t>
+            </w:r>
+          </w:p>
+          <w:p>
+            <w:pPr>
+              <w:pStyle w:val="ListParagraph"/>
+              <w:keepNext/>
+              <w:ind w:leftChars="0" w:left="360"/>
+            </w:pPr>
+            <w:r>
+              <w:rPr>
+                <w:rFonts w:asciiTheme="minorEastAsia" w:hAnsiTheme="minorEastAsia"/>
+                <w:b/>
+                <w:bCs/>
+              </w:rPr>
+              <w:lastRenderedPageBreak/>
+              <w:drawing>
+                <wp:inline distT="0" distB="0" distL="0" distR="0" wp14:anchorId="5479D393" wp14:editId="315B43FF">
+                  <wp:extent cx="4978400" cy="2816463"/>
+                  <wp:effectExtent l="0" t="0" r="0" b="0"/>
+                  <wp:docPr id="9" name="Picture 9"/>
+                  <wp:cNvGraphicFramePr>
+                    <a:graphicFrameLocks xmlns:a="http://schemas.openxmlformats.org/drawingml/2006/main" noChangeAspect="1"/>
+                  </wp:cNvGraphicFramePr>
+                  <a:graphic xmlns:a="http://schemas.openxmlformats.org/drawingml/2006/main">
+                    <a:graphicData uri="http://schemas.openxmlformats.org/drawingml/2006/picture">
+                      <pic:pic xmlns:pic="http://schemas.openxmlformats.org/drawingml/2006/picture">
+                        <pic:nvPicPr>
+                          <pic:cNvPr id="1" name=""/>
+                          <pic:cNvPicPr/>
+                        </pic:nvPicPr>
+                        <pic:blipFill>
+                          <a:blip r:embed="rId7"/>
+                          <a:stretch>
+                            <a:fillRect/>
+                          </a:stretch>
+                        </pic:blipFill>
+                        <pic:spPr>
+                          <a:xfrm>
+                            <a:off x="0" y="0"/>
+                            <a:ext cx="4988080" cy="2821939"/>
+                          </a:xfrm>
+                          <a:prstGeom prst="rect">
+                            <a:avLst/>
+                          </a:prstGeom>
+                        </pic:spPr>
+                      </pic:pic>
+                    </a:graphicData>
+                  </a:graphic>
+                </wp:inline>
+              </w:drawing>
+            </w:r>
+          </w:p>
+          <w:p>
+            <w:pPr>
+              <w:pStyle w:val="Caption"/>
+              <w:jc w:val="center"/>
+            </w:pPr>
+            <w:r>
+              <w:t xml:space="preserve">그림 </w:t>
+            </w:r>
+            <w:fldSimple w:instr=" SEQ 그림 \* ARABIC ">
+              <w:r>
+                <w:rPr>
+                  <w:noProof/>
+                </w:rPr>
+                <w:t>1</w:t>
+              </w:r>
+            </w:fldSimple>
+            <w:r>
+              <w:t xml:space="preserve"> </w:t>
+            </w:r>
+            <w:r>
+              <w:rPr>
+                <w:rFonts w:hint="eastAsia"/>
+              </w:rPr>
+              <w:t>드론의 프로세스 구조</w:t>
+            </w:r>
+          </w:p>
+          <w:p>
+            <w:pPr>
+              <w:pStyle w:val="ListParagraph"/>
+              <w:ind w:leftChars="0" w:left="360"/>
+              <w:rPr>
+                <w:rFonts w:asciiTheme="minorEastAsia" w:hAnsiTheme="minorEastAsia"/>
+                <w:b/>
+                <w:bCs/>
+              </w:rPr>
+            </w:pPr>
+          </w:p>
+          <w:p>
+            <w:pPr>
+              <w:pStyle w:val="ListParagraph"/>
+              <w:ind w:leftChars="0" w:left="360"/>
+              <w:rPr>
+                <w:rFonts w:asciiTheme="minorEastAsia" w:hAnsiTheme="minorEastAsia"/>
+                <w:b/>
+                <w:bCs/>
+              </w:rPr>
+            </w:pPr>
+            <w:r>
+              <w:rPr>
+                <w:rFonts w:asciiTheme="minorEastAsia" w:hAnsiTheme="minorEastAsia" w:hint="eastAsia"/>
+                <w:b/>
+                <w:bCs/>
+              </w:rPr>
+              <w:t xml:space="preserve">그림 </w:t>
+            </w:r>
+            <w:r>
+              <w:rPr>
+                <w:rFonts w:asciiTheme="minorEastAsia" w:hAnsiTheme="minorEastAsia"/>
+                <w:b/>
+                <w:bCs/>
+              </w:rPr>
+              <w:t>1</w:t>
+            </w:r>
+            <w:r>
+              <w:rPr>
+                <w:rFonts w:asciiTheme="minorEastAsia" w:hAnsiTheme="minorEastAsia" w:hint="eastAsia"/>
+                <w:b/>
+                <w:bCs/>
+              </w:rPr>
+              <w:t xml:space="preserve">과 같이 </w:t>
+            </w:r>
+            <w:proofErr w:type="spellStart"/>
+            <w:r>
+              <w:rPr>
+                <w:rFonts w:asciiTheme="minorEastAsia" w:hAnsiTheme="minorEastAsia" w:hint="eastAsia"/>
+                <w:b/>
+                <w:bCs/>
+              </w:rPr>
+              <w:t>드론의</w:t>
+            </w:r>
+            <w:proofErr w:type="spellEnd"/>
+            <w:r>
+              <w:rPr>
+                <w:rFonts w:asciiTheme="minorEastAsia" w:hAnsiTheme="minorEastAsia" w:hint="eastAsia"/>
+                <w:b/>
+                <w:bCs/>
+              </w:rPr>
+              <w:t xml:space="preserve"> 프로그램 구현을 위해 멀티 프로세스 구조를 사용할 예정.</w:t>
+            </w:r>
+            <w:r>
+              <w:rPr>
+                <w:rFonts w:asciiTheme="minorEastAsia" w:hAnsiTheme="minorEastAsia"/>
+                <w:b/>
+                <w:bCs/>
+              </w:rPr>
+              <w:t xml:space="preserve"> </w:t>
+            </w:r>
+            <w:r>
+              <w:rPr>
+                <w:rFonts w:asciiTheme="minorEastAsia" w:hAnsiTheme="minorEastAsia" w:hint="eastAsia"/>
+                <w:b/>
+                <w:bCs/>
+              </w:rPr>
+              <w:t>프로세스는 기능별로 충돌회피,</w:t>
+            </w:r>
+            <w:r>
+              <w:rPr>
+                <w:rFonts w:asciiTheme="minorEastAsia" w:hAnsiTheme="minorEastAsia"/>
+                <w:b/>
+                <w:bCs/>
+              </w:rPr>
+              <w:t xml:space="preserve"> </w:t>
+            </w:r>
+            <w:r>
+              <w:rPr>
+                <w:rFonts w:asciiTheme="minorEastAsia" w:hAnsiTheme="minorEastAsia" w:hint="eastAsia"/>
+                <w:b/>
+                <w:bCs/>
+              </w:rPr>
+              <w:t>고도거리 제어,</w:t>
+            </w:r>
+            <w:r>
+              <w:rPr>
+                <w:rFonts w:asciiTheme="minorEastAsia" w:hAnsiTheme="minorEastAsia"/>
+                <w:b/>
+                <w:bCs/>
+              </w:rPr>
+              <w:t xml:space="preserve"> </w:t>
+            </w:r>
+            <w:r>
+              <w:rPr>
+                <w:rFonts w:asciiTheme="minorEastAsia" w:hAnsiTheme="minorEastAsia" w:hint="eastAsia"/>
+                <w:b/>
+                <w:bCs/>
+              </w:rPr>
+              <w:t xml:space="preserve">통신 프로세스 </w:t>
+            </w:r>
+            <w:r>
+              <w:rPr>
+                <w:rFonts w:asciiTheme="minorEastAsia" w:hAnsiTheme="minorEastAsia"/>
+                <w:b/>
+                <w:bCs/>
+              </w:rPr>
+              <w:t>3</w:t>
+            </w:r>
+            <w:r>
+              <w:rPr>
+                <w:rFonts w:asciiTheme="minorEastAsia" w:hAnsiTheme="minorEastAsia" w:hint="eastAsia"/>
+                <w:b/>
+                <w:bCs/>
+              </w:rPr>
+              <w:t xml:space="preserve">개로 구현을 하고 데이터를 저장하기위해서는 </w:t>
+            </w:r>
+            <w:proofErr w:type="spellStart"/>
+            <w:r>
+              <w:rPr>
+                <w:rFonts w:asciiTheme="minorEastAsia" w:hAnsiTheme="minorEastAsia"/>
+                <w:b/>
+                <w:bCs/>
+              </w:rPr>
+              <w:t>StopPoint</w:t>
+            </w:r>
+            <w:proofErr w:type="spellEnd"/>
+            <w:r>
+              <w:rPr>
+                <w:rFonts w:asciiTheme="minorEastAsia" w:hAnsiTheme="minorEastAsia" w:hint="eastAsia"/>
+                <w:b/>
+                <w:bCs/>
+              </w:rPr>
+              <w:t xml:space="preserve">와 차량의 </w:t>
+            </w:r>
+            <w:r>
+              <w:rPr>
+                <w:rFonts w:asciiTheme="minorEastAsia" w:hAnsiTheme="minorEastAsia"/>
+                <w:b/>
+                <w:bCs/>
+              </w:rPr>
+              <w:t>GPS</w:t>
+            </w:r>
+            <w:proofErr w:type="spellStart"/>
+            <w:r>
+              <w:rPr>
+                <w:rFonts w:asciiTheme="minorEastAsia" w:hAnsiTheme="minorEastAsia" w:hint="eastAsia"/>
+                <w:b/>
+                <w:bCs/>
+              </w:rPr>
+              <w:t>를</w:t>
+            </w:r>
+            <w:proofErr w:type="spellEnd"/>
+            <w:r>
+              <w:rPr>
+                <w:rFonts w:asciiTheme="minorEastAsia" w:hAnsiTheme="minorEastAsia" w:hint="eastAsia"/>
+                <w:b/>
+                <w:bCs/>
+              </w:rPr>
+              <w:t xml:space="preserve"> 저장하는 두개의 큐를 사용할 예정임.</w:t>
+            </w:r>
+            <w:r>
+              <w:rPr>
+                <w:rFonts w:asciiTheme="minorEastAsia" w:hAnsiTheme="minorEastAsia"/>
+                <w:b/>
+                <w:bCs/>
+              </w:rPr>
+              <w:t xml:space="preserve"> </w:t>
+            </w:r>
+            <w:r>
+              <w:rPr>
+                <w:rFonts w:asciiTheme="minorEastAsia" w:hAnsiTheme="minorEastAsia" w:hint="eastAsia"/>
+                <w:b/>
+                <w:bCs/>
+              </w:rPr>
+              <w:t xml:space="preserve">충돌회피 프로세스는 라이다 </w:t>
+            </w:r>
+            <w:proofErr w:type="spellStart"/>
+            <w:r>
+              <w:rPr>
+                <w:rFonts w:asciiTheme="minorEastAsia" w:hAnsiTheme="minorEastAsia" w:hint="eastAsia"/>
+                <w:b/>
+                <w:bCs/>
+              </w:rPr>
+              <w:t>센서값을</w:t>
+            </w:r>
+            <w:proofErr w:type="spellEnd"/>
+            <w:r>
+              <w:rPr>
+                <w:rFonts w:asciiTheme="minorEastAsia" w:hAnsiTheme="minorEastAsia" w:hint="eastAsia"/>
+                <w:b/>
+                <w:bCs/>
+              </w:rPr>
+              <w:t xml:space="preserve"> 지속적으로 받고 있으며 라이다 센서에서 전방에 장애물 </w:t>
+            </w:r>
+            <w:proofErr w:type="spellStart"/>
+            <w:r>
+              <w:rPr>
+                <w:rFonts w:asciiTheme="minorEastAsia" w:hAnsiTheme="minorEastAsia" w:hint="eastAsia"/>
+                <w:b/>
+                <w:bCs/>
+              </w:rPr>
+              <w:t>감지시</w:t>
+            </w:r>
+            <w:proofErr w:type="spellEnd"/>
+            <w:r>
+              <w:rPr>
+                <w:rFonts w:asciiTheme="minorEastAsia" w:hAnsiTheme="minorEastAsia" w:hint="eastAsia"/>
+                <w:b/>
+                <w:bCs/>
+              </w:rPr>
+              <w:t xml:space="preserve"> 프로세스의 우선순위를 높여 가장 먼저 처리를 함.</w:t>
+            </w:r>
+            <w:r>
+              <w:rPr>
+                <w:rFonts w:asciiTheme="minorEastAsia" w:hAnsiTheme="minorEastAsia"/>
+                <w:b/>
+                <w:bCs/>
+              </w:rPr>
+              <w:t xml:space="preserve"> </w:t>
+            </w:r>
+            <w:r>
+              <w:rPr>
+                <w:rFonts w:asciiTheme="minorEastAsia" w:hAnsiTheme="minorEastAsia" w:hint="eastAsia"/>
+                <w:b/>
+                <w:bCs/>
+              </w:rPr>
+              <w:t>고도,</w:t>
+            </w:r>
+            <w:r>
+              <w:rPr>
+                <w:rFonts w:asciiTheme="minorEastAsia" w:hAnsiTheme="minorEastAsia"/>
+                <w:b/>
+                <w:bCs/>
+              </w:rPr>
+              <w:t xml:space="preserve"> </w:t>
+            </w:r>
+            <w:r>
+              <w:rPr>
+                <w:rFonts w:asciiTheme="minorEastAsia" w:hAnsiTheme="minorEastAsia" w:hint="eastAsia"/>
+                <w:b/>
+                <w:bCs/>
+              </w:rPr>
+              <w:t xml:space="preserve">거리 유지 프로세스는 </w:t>
+            </w:r>
+            <w:proofErr w:type="spellStart"/>
+            <w:r>
+              <w:rPr>
+                <w:rFonts w:asciiTheme="minorEastAsia" w:hAnsiTheme="minorEastAsia" w:hint="eastAsia"/>
+                <w:b/>
+                <w:bCs/>
+              </w:rPr>
+              <w:t>드론과</w:t>
+            </w:r>
+            <w:proofErr w:type="spellEnd"/>
+            <w:r>
+              <w:rPr>
+                <w:rFonts w:asciiTheme="minorEastAsia" w:hAnsiTheme="minorEastAsia" w:hint="eastAsia"/>
+                <w:b/>
+                <w:bCs/>
+              </w:rPr>
+              <w:t xml:space="preserve"> </w:t>
+            </w:r>
+            <w:proofErr w:type="spellStart"/>
+            <w:r>
+              <w:rPr>
+                <w:rFonts w:asciiTheme="minorEastAsia" w:hAnsiTheme="minorEastAsia" w:hint="eastAsia"/>
+                <w:b/>
+                <w:bCs/>
+              </w:rPr>
+              <w:t>차량간의</w:t>
+            </w:r>
+            <w:proofErr w:type="spellEnd"/>
+            <w:r>
+              <w:rPr>
+                <w:rFonts w:asciiTheme="minorEastAsia" w:hAnsiTheme="minorEastAsia" w:hint="eastAsia"/>
+                <w:b/>
+                <w:bCs/>
+              </w:rPr>
+              <w:t xml:space="preserve"> 고도와 거리 유지를 위한 프로세스로 오차 범위를 허용함으로 상대적으로 낮은 우선순위를 가짐.</w:t>
+            </w:r>
+            <w:r>
+              <w:rPr>
+                <w:rFonts w:asciiTheme="minorEastAsia" w:hAnsiTheme="minorEastAsia"/>
+                <w:b/>
+                <w:bCs/>
+              </w:rPr>
+              <w:t xml:space="preserve"> </w:t>
+            </w:r>
+            <w:r>
+              <w:rPr>
+                <w:rFonts w:asciiTheme="minorEastAsia" w:hAnsiTheme="minorEastAsia" w:hint="eastAsia"/>
+                <w:b/>
+                <w:bCs/>
+              </w:rPr>
+              <w:t>마지막으로 통신 프로세스는 실시간으로 값을 업데이트 해야함으로 높은 우선순위를 가진다.</w:t>
+            </w:r>
+            <w:r>
+              <w:rPr>
+                <w:rFonts w:asciiTheme="minorEastAsia" w:hAnsiTheme="minorEastAsia"/>
+                <w:b/>
+                <w:bCs/>
+              </w:rPr>
+              <w:t xml:space="preserve"> </w:t>
+            </w:r>
+            <w:r>
+              <w:rPr>
+                <w:rFonts w:asciiTheme="minorEastAsia" w:hAnsiTheme="minorEastAsia" w:hint="eastAsia"/>
+                <w:b/>
+                <w:bCs/>
+              </w:rPr>
+              <w:t xml:space="preserve">각각의 프로세스 우선순위로는 충돌회피 </w:t>
+            </w:r>
+            <w:r>
+              <w:rPr>
+                <w:rFonts w:asciiTheme="minorEastAsia" w:hAnsiTheme="minorEastAsia"/>
+                <w:b/>
+                <w:bCs/>
+              </w:rPr>
+              <w:t xml:space="preserve">– </w:t>
+            </w:r>
+            <w:r>
+              <w:rPr>
+                <w:rFonts w:asciiTheme="minorEastAsia" w:hAnsiTheme="minorEastAsia" w:hint="eastAsia"/>
+                <w:b/>
+                <w:bCs/>
+              </w:rPr>
+              <w:t xml:space="preserve">통신 </w:t>
+            </w:r>
+            <w:r>
+              <w:rPr>
+                <w:rFonts w:asciiTheme="minorEastAsia" w:hAnsiTheme="minorEastAsia"/>
+                <w:b/>
+                <w:bCs/>
+              </w:rPr>
+              <w:t xml:space="preserve">– </w:t>
+            </w:r>
+            <w:r>
+              <w:rPr>
+                <w:rFonts w:asciiTheme="minorEastAsia" w:hAnsiTheme="minorEastAsia" w:hint="eastAsia"/>
+                <w:b/>
+                <w:bCs/>
+              </w:rPr>
+              <w:t>고도거리유지 순.</w:t>
+            </w:r>
+          </w:p>
+          <w:p>
+            <w:pPr>
+              <w:pStyle w:val="ListParagraph"/>
+              <w:ind w:leftChars="0" w:left="360"/>
+              <w:rPr>
+                <w:rFonts w:asciiTheme="minorEastAsia" w:hAnsiTheme="minorEastAsia" w:hint="eastAsia"/>
+                <w:b/>
+                <w:bCs/>
+              </w:rPr>
+            </w:pPr>
+            <w:r>
+              <w:rPr>
+                <w:rFonts w:asciiTheme="minorEastAsia" w:hAnsiTheme="minorEastAsia" w:hint="eastAsia"/>
+                <w:b/>
+                <w:bCs/>
+              </w:rPr>
+              <w:t xml:space="preserve">차량으로 </w:t>
+            </w:r>
+            <w:proofErr w:type="spellStart"/>
+            <w:r>
+              <w:rPr>
+                <w:rFonts w:asciiTheme="minorEastAsia" w:hAnsiTheme="minorEastAsia" w:hint="eastAsia"/>
+                <w:b/>
+                <w:bCs/>
+              </w:rPr>
+              <w:t>부터</w:t>
+            </w:r>
+            <w:proofErr w:type="spellEnd"/>
+            <w:r>
+              <w:rPr>
+                <w:rFonts w:asciiTheme="minorEastAsia" w:hAnsiTheme="minorEastAsia" w:hint="eastAsia"/>
+                <w:b/>
+                <w:bCs/>
+              </w:rPr>
+              <w:t xml:space="preserve"> 받아요 정보는 큐에 저장해 두고 사용하게 된다.</w:t>
+            </w:r>
+            <w:r>
+              <w:rPr>
+                <w:rFonts w:asciiTheme="minorEastAsia" w:hAnsiTheme="minorEastAsia"/>
+                <w:b/>
+                <w:bCs/>
+              </w:rPr>
+              <w:t xml:space="preserve"> </w:t>
+            </w:r>
+            <w:r>
+              <w:rPr>
+                <w:rFonts w:asciiTheme="minorEastAsia" w:hAnsiTheme="minorEastAsia" w:hint="eastAsia"/>
+                <w:b/>
+                <w:bCs/>
+              </w:rPr>
+              <w:t xml:space="preserve">큐를 사용하는 프로세스가 </w:t>
+            </w:r>
+            <w:r>
+              <w:rPr>
+                <w:rFonts w:asciiTheme="minorEastAsia" w:hAnsiTheme="minorEastAsia"/>
+                <w:b/>
+                <w:bCs/>
+              </w:rPr>
+              <w:t>2</w:t>
+            </w:r>
+            <w:r>
+              <w:rPr>
+                <w:rFonts w:asciiTheme="minorEastAsia" w:hAnsiTheme="minorEastAsia" w:hint="eastAsia"/>
+                <w:b/>
+                <w:bCs/>
+              </w:rPr>
+              <w:t xml:space="preserve">개 임으로 </w:t>
+            </w:r>
+            <w:r>
+              <w:rPr>
+                <w:rFonts w:asciiTheme="minorEastAsia" w:hAnsiTheme="minorEastAsia"/>
+                <w:b/>
+                <w:bCs/>
+              </w:rPr>
+              <w:t>push</w:t>
+            </w:r>
+            <w:r>
+              <w:rPr>
+                <w:rFonts w:asciiTheme="minorEastAsia" w:hAnsiTheme="minorEastAsia" w:hint="eastAsia"/>
+                <w:b/>
+                <w:bCs/>
+              </w:rPr>
+              <w:t xml:space="preserve">와 </w:t>
+            </w:r>
+            <w:r>
+              <w:rPr>
+                <w:rFonts w:asciiTheme="minorEastAsia" w:hAnsiTheme="minorEastAsia"/>
+                <w:b/>
+                <w:bCs/>
+              </w:rPr>
+              <w:t>pop</w:t>
+            </w:r>
+            <w:r>
+              <w:rPr>
+                <w:rFonts w:asciiTheme="minorEastAsia" w:hAnsiTheme="minorEastAsia" w:hint="eastAsia"/>
+                <w:b/>
+                <w:bCs/>
+              </w:rPr>
+              <w:t xml:space="preserve">을 </w:t>
+            </w:r>
+            <w:proofErr w:type="spellStart"/>
+            <w:r>
+              <w:rPr>
+                <w:rFonts w:asciiTheme="minorEastAsia" w:hAnsiTheme="minorEastAsia" w:hint="eastAsia"/>
+                <w:b/>
+                <w:bCs/>
+              </w:rPr>
+              <w:t>할때</w:t>
+            </w:r>
+            <w:proofErr w:type="spellEnd"/>
+            <w:r>
+              <w:rPr>
+                <w:rFonts w:asciiTheme="minorEastAsia" w:hAnsiTheme="minorEastAsia" w:hint="eastAsia"/>
+                <w:b/>
+                <w:bCs/>
+              </w:rPr>
+              <w:t xml:space="preserve"> </w:t>
+            </w:r>
+            <w:r>
+              <w:rPr>
+                <w:rFonts w:asciiTheme="minorEastAsia" w:hAnsiTheme="minorEastAsia" w:hint="eastAsia"/>
+                <w:b/>
+                <w:bCs/>
+              </w:rPr>
+              <w:t>l</w:t>
+            </w:r>
+            <w:r>
+              <w:rPr>
+                <w:rFonts w:asciiTheme="minorEastAsia" w:hAnsiTheme="minorEastAsia"/>
+                <w:b/>
+                <w:bCs/>
+              </w:rPr>
+              <w:t>ock</w:t>
+            </w:r>
+            <w:r>
+              <w:rPr>
+                <w:rFonts w:asciiTheme="minorEastAsia" w:hAnsiTheme="minorEastAsia" w:hint="eastAsia"/>
+                <w:b/>
+                <w:bCs/>
+              </w:rPr>
+              <w:t xml:space="preserve">이 걸려 동시에 접근을 할 수 없기에 </w:t>
+            </w:r>
+            <w:proofErr w:type="spellStart"/>
+            <w:r>
+              <w:rPr>
+                <w:rFonts w:asciiTheme="minorEastAsia" w:hAnsiTheme="minorEastAsia" w:hint="eastAsia"/>
+                <w:b/>
+                <w:bCs/>
+              </w:rPr>
+              <w:t>c</w:t>
+            </w:r>
+            <w:r>
+              <w:rPr>
+                <w:rFonts w:asciiTheme="minorEastAsia" w:hAnsiTheme="minorEastAsia"/>
+                <w:b/>
+                <w:bCs/>
+              </w:rPr>
+              <w:t>oncurrent_queue</w:t>
+            </w:r>
+            <w:r>
+              <w:rPr>
+                <w:rFonts w:asciiTheme="minorEastAsia" w:hAnsiTheme="minorEastAsia" w:hint="eastAsia"/>
+                <w:b/>
+                <w:bCs/>
+              </w:rPr>
+              <w:t>를</w:t>
+            </w:r>
+            <w:proofErr w:type="spellEnd"/>
+            <w:r>
+              <w:rPr>
+                <w:rFonts w:asciiTheme="minorEastAsia" w:hAnsiTheme="minorEastAsia" w:hint="eastAsia"/>
+                <w:b/>
+                <w:bCs/>
+              </w:rPr>
+              <w:t xml:space="preserve"> 사용하여 동시성을 보장할 것이다.</w:t>
+            </w:r>
+          </w:p>
+          <w:p>
+            <w:pPr>
+              <w:pStyle w:val="ListParagraph"/>
               <w:numPr>
                 <w:ilvl w:val="0"/>
                 <w:numId w:val="2"/>
@@ -1348,7 +1981,7 @@
                           </pic:cNvPicPr>
                         </pic:nvPicPr>
                         <pic:blipFill>
-                          <a:blip r:embed="rId7" cstate="print">
+                          <a:blip r:embed="rId8" cstate="print">
                             <a:extLst>
                               <a:ext uri="{28A0092B-C50C-407E-A947-70E740481C1C}">
                                 <a14:useLocalDpi xmlns:a14="http://schemas.microsoft.com/office/drawing/2010/main" val="0"/>
@@ -1407,7 +2040,7 @@
                           </pic:cNvPicPr>
                         </pic:nvPicPr>
                         <pic:blipFill>
-                          <a:blip r:embed="rId8" cstate="print">
+                          <a:blip r:embed="rId9" cstate="print">
                             <a:extLst>
                               <a:ext uri="{28A0092B-C50C-407E-A947-70E740481C1C}">
                                 <a14:useLocalDpi xmlns:a14="http://schemas.microsoft.com/office/drawing/2010/main" val="0"/>
@@ -1441,7 +2074,7 @@
           </w:p>
           <w:p>
             <w:pPr>
-              <w:pStyle w:val="a8"/>
+              <w:pStyle w:val="Caption"/>
             </w:pPr>
             <w:r>
               <w:rPr>
@@ -1488,6 +2121,7 @@
                 <w:rFonts w:hint="eastAsia"/>
                 <w:noProof/>
               </w:rPr>
+              <w:lastRenderedPageBreak/>
               <w:drawing>
                 <wp:inline distT="0" distB="0" distL="0" distR="0" wp14:anchorId="5D34D2D5" wp14:editId="26CCF0DA">
                   <wp:extent cx="1629194" cy="2125980"/>
@@ -1506,7 +2140,7 @@
                           </pic:cNvPicPr>
                         </pic:nvPicPr>
                         <pic:blipFill>
-                          <a:blip r:embed="rId9" cstate="print">
+                          <a:blip r:embed="rId10" cstate="print">
                             <a:extLst>
                               <a:ext uri="{28A0092B-C50C-407E-A947-70E740481C1C}">
                                 <a14:useLocalDpi xmlns:a14="http://schemas.microsoft.com/office/drawing/2010/main" val="0"/>
@@ -1561,65 +2195,6 @@
                       <pic:pic xmlns:pic="http://schemas.openxmlformats.org/drawingml/2006/picture">
                         <pic:nvPicPr>
                           <pic:cNvPr id="0" name="Picture 5"/>
-                          <pic:cNvPicPr>
-                            <a:picLocks noChangeAspect="1" noChangeArrowheads="1"/>
-                          </pic:cNvPicPr>
-                        </pic:nvPicPr>
-                        <pic:blipFill>
-                          <a:blip r:embed="rId10" cstate="print">
-                            <a:extLst>
-                              <a:ext uri="{28A0092B-C50C-407E-A947-70E740481C1C}">
-                                <a14:useLocalDpi xmlns:a14="http://schemas.microsoft.com/office/drawing/2010/main" val="0"/>
-                              </a:ext>
-                            </a:extLst>
-                          </a:blip>
-                          <a:srcRect/>
-                          <a:stretch>
-                            <a:fillRect/>
-                          </a:stretch>
-                        </pic:blipFill>
-                        <pic:spPr bwMode="auto">
-                          <a:xfrm>
-                            <a:off x="0" y="0"/>
-                            <a:ext cx="2110740" cy="2110740"/>
-                          </a:xfrm>
-                          <a:prstGeom prst="rect">
-                            <a:avLst/>
-                          </a:prstGeom>
-                          <a:noFill/>
-                          <a:ln>
-                            <a:noFill/>
-                          </a:ln>
-                        </pic:spPr>
-                      </pic:pic>
-                    </a:graphicData>
-                  </a:graphic>
-                </wp:inline>
-              </w:drawing>
-            </w:r>
-            <w:r>
-              <w:rPr>
-                <w:noProof/>
-              </w:rPr>
-              <w:t xml:space="preserve">    </w:t>
-            </w:r>
-            <w:r>
-              <w:rPr>
-                <w:noProof/>
-              </w:rPr>
-              <w:drawing>
-                <wp:inline distT="0" distB="0" distL="0" distR="0" wp14:anchorId="777C634C" wp14:editId="69F2C367">
-                  <wp:extent cx="2110740" cy="2110740"/>
-                  <wp:effectExtent l="0" t="0" r="0" b="0"/>
-                  <wp:docPr id="2" name="그림 2"/>
-                  <wp:cNvGraphicFramePr>
-                    <a:graphicFrameLocks xmlns:a="http://schemas.openxmlformats.org/drawingml/2006/main" noChangeAspect="1"/>
-                  </wp:cNvGraphicFramePr>
-                  <a:graphic xmlns:a="http://schemas.openxmlformats.org/drawingml/2006/main">
-                    <a:graphicData uri="http://schemas.openxmlformats.org/drawingml/2006/picture">
-                      <pic:pic xmlns:pic="http://schemas.openxmlformats.org/drawingml/2006/picture">
-                        <pic:nvPicPr>
-                          <pic:cNvPr id="0" name="Picture 2"/>
                           <pic:cNvPicPr>
                             <a:picLocks noChangeAspect="1" noChangeArrowheads="1"/>
                           </pic:cNvPicPr>
@@ -1656,6 +2231,65 @@
                 </wp:inline>
               </w:drawing>
             </w:r>
+            <w:r>
+              <w:rPr>
+                <w:noProof/>
+              </w:rPr>
+              <w:t xml:space="preserve">    </w:t>
+            </w:r>
+            <w:r>
+              <w:rPr>
+                <w:noProof/>
+              </w:rPr>
+              <w:drawing>
+                <wp:inline distT="0" distB="0" distL="0" distR="0" wp14:anchorId="777C634C" wp14:editId="69F2C367">
+                  <wp:extent cx="2110740" cy="2110740"/>
+                  <wp:effectExtent l="0" t="0" r="0" b="0"/>
+                  <wp:docPr id="2" name="그림 2"/>
+                  <wp:cNvGraphicFramePr>
+                    <a:graphicFrameLocks xmlns:a="http://schemas.openxmlformats.org/drawingml/2006/main" noChangeAspect="1"/>
+                  </wp:cNvGraphicFramePr>
+                  <a:graphic xmlns:a="http://schemas.openxmlformats.org/drawingml/2006/main">
+                    <a:graphicData uri="http://schemas.openxmlformats.org/drawingml/2006/picture">
+                      <pic:pic xmlns:pic="http://schemas.openxmlformats.org/drawingml/2006/picture">
+                        <pic:nvPicPr>
+                          <pic:cNvPr id="0" name="Picture 2"/>
+                          <pic:cNvPicPr>
+                            <a:picLocks noChangeAspect="1" noChangeArrowheads="1"/>
+                          </pic:cNvPicPr>
+                        </pic:nvPicPr>
+                        <pic:blipFill>
+                          <a:blip r:embed="rId12" cstate="print">
+                            <a:extLst>
+                              <a:ext uri="{28A0092B-C50C-407E-A947-70E740481C1C}">
+                                <a14:useLocalDpi xmlns:a14="http://schemas.microsoft.com/office/drawing/2010/main" val="0"/>
+                              </a:ext>
+                            </a:extLst>
+                          </a:blip>
+                          <a:srcRect/>
+                          <a:stretch>
+                            <a:fillRect/>
+                          </a:stretch>
+                        </pic:blipFill>
+                        <pic:spPr bwMode="auto">
+                          <a:xfrm>
+                            <a:off x="0" y="0"/>
+                            <a:ext cx="2110740" cy="2110740"/>
+                          </a:xfrm>
+                          <a:prstGeom prst="rect">
+                            <a:avLst/>
+                          </a:prstGeom>
+                          <a:noFill/>
+                          <a:ln>
+                            <a:noFill/>
+                          </a:ln>
+                        </pic:spPr>
+                      </pic:pic>
+                    </a:graphicData>
+                  </a:graphic>
+                </wp:inline>
+              </w:drawing>
+            </w:r>
           </w:p>
           <w:p>
             <w:pPr>
@@ -1751,7 +2385,7 @@
           </w:p>
           <w:p>
             <w:pPr>
-              <w:pStyle w:val="a7"/>
+              <w:pStyle w:val="ListParagraph"/>
               <w:numPr>
                 <w:ilvl w:val="0"/>
                 <w:numId w:val="2"/>
@@ -1803,7 +2437,6 @@
                 <w:bCs/>
                 <w:noProof/>
               </w:rPr>
-              <w:lastRenderedPageBreak/>
               <w:drawing>
                 <wp:inline distT="0" distB="0" distL="0" distR="0" wp14:anchorId="42589E7B" wp14:editId="21BF85A8">
                   <wp:extent cx="2529840" cy="2529840"/>
@@ -1822,7 +2455,7 @@
                           </pic:cNvPicPr>
                         </pic:nvPicPr>
                         <pic:blipFill>
-                          <a:blip r:embed="rId12" cstate="print">
+                          <a:blip r:embed="rId13" cstate="print">
                             <a:extLst>
                               <a:ext uri="{28A0092B-C50C-407E-A947-70E740481C1C}">
                                 <a14:useLocalDpi xmlns:a14="http://schemas.microsoft.com/office/drawing/2010/main" val="0"/>
@@ -1857,7 +2490,7 @@
           <w:p>
             <w:pPr>
               <w:rPr>
-                <w:rFonts w:asciiTheme="minorEastAsia" w:hAnsiTheme="minorEastAsia" w:hint="eastAsia"/>
+                <w:rFonts w:asciiTheme="minorEastAsia" w:hAnsiTheme="minorEastAsia"/>
                 <w:b/>
                 <w:bCs/>
               </w:rPr>
@@ -1969,7 +2602,7 @@
           <w:p>
             <w:pPr>
               <w:rPr>
-                <w:rFonts w:asciiTheme="minorEastAsia" w:hAnsiTheme="minorEastAsia" w:hint="eastAsia"/>
+                <w:rFonts w:asciiTheme="minorEastAsia" w:hAnsiTheme="minorEastAsia"/>
                 <w:b/>
                 <w:bCs/>
               </w:rPr>
@@ -1990,6 +2623,7 @@
                 <w:bCs/>
                 <w:noProof/>
               </w:rPr>
+              <w:lastRenderedPageBreak/>
               <w:drawing>
                 <wp:inline distT="0" distB="0" distL="0" distR="0" wp14:anchorId="3249F723" wp14:editId="5051266B">
                   <wp:extent cx="2369014" cy="2849880"/>
@@ -2008,7 +2642,7 @@
                           </pic:cNvPicPr>
                         </pic:nvPicPr>
                         <pic:blipFill>
-                          <a:blip r:embed="rId13" cstate="print">
+                          <a:blip r:embed="rId14" cstate="print">
                             <a:extLst>
                               <a:ext uri="{28A0092B-C50C-407E-A947-70E740481C1C}">
                                 <a14:useLocalDpi xmlns:a14="http://schemas.microsoft.com/office/drawing/2010/main" val="0"/>
@@ -2145,15 +2779,15 @@
           <w:p>
             <w:pPr>
               <w:rPr>
-                <w:rFonts w:asciiTheme="minorEastAsia" w:hAnsiTheme="minorEastAsia" w:hint="eastAsia"/>
-                <w:b/>
-                <w:bCs/>
-              </w:rPr>
-            </w:pPr>
-          </w:p>
-          <w:p>
-            <w:pPr>
-              <w:pStyle w:val="a7"/>
+                <w:rFonts w:asciiTheme="minorEastAsia" w:hAnsiTheme="minorEastAsia"/>
+                <w:b/>
+                <w:bCs/>
+              </w:rPr>
+            </w:pPr>
+          </w:p>
+          <w:p>
+            <w:pPr>
+              <w:pStyle w:val="ListParagraph"/>
               <w:numPr>
                 <w:ilvl w:val="0"/>
                 <w:numId w:val="2"/>
@@ -2232,7 +2866,7 @@
                           </pic:cNvPicPr>
                         </pic:nvPicPr>
                         <pic:blipFill>
-                          <a:blip r:embed="rId14" cstate="print">
+                          <a:blip r:embed="rId15" cstate="print">
                             <a:extLst>
                               <a:ext uri="{28A0092B-C50C-407E-A947-70E740481C1C}">
                                 <a14:useLocalDpi xmlns:a14="http://schemas.microsoft.com/office/drawing/2010/main" val="0"/>
@@ -2267,7 +2901,7 @@
           <w:p>
             <w:pPr>
               <w:rPr>
-                <w:rFonts w:asciiTheme="minorEastAsia" w:hAnsiTheme="minorEastAsia" w:hint="eastAsia"/>
+                <w:rFonts w:asciiTheme="minorEastAsia" w:hAnsiTheme="minorEastAsia"/>
                 <w:b/>
                 <w:bCs/>
               </w:rPr>
@@ -2344,7 +2978,6 @@
                 <w:bCs/>
                 <w:noProof/>
               </w:rPr>
-              <w:lastRenderedPageBreak/>
               <w:drawing>
                 <wp:inline distT="0" distB="0" distL="0" distR="0" wp14:anchorId="0D280E5A" wp14:editId="13F16FF6">
                   <wp:extent cx="3748752" cy="1645920"/>
@@ -2363,7 +2996,7 @@
                           </pic:cNvPicPr>
                         </pic:nvPicPr>
                         <pic:blipFill>
-                          <a:blip r:embed="rId15">
+                          <a:blip r:embed="rId16">
                             <a:extLst>
                               <a:ext uri="{28A0092B-C50C-407E-A947-70E740481C1C}">
                                 <a14:useLocalDpi xmlns:a14="http://schemas.microsoft.com/office/drawing/2010/main" val="0"/>
@@ -2433,16 +3066,7 @@
                 <w:b/>
                 <w:bCs/>
               </w:rPr>
-              <w:t xml:space="preserve">연결이 </w:t>
-            </w:r>
-            <w:proofErr w:type="gramStart"/>
-            <w:r>
-              <w:rPr>
-                <w:rFonts w:asciiTheme="minorEastAsia" w:hAnsiTheme="minorEastAsia" w:hint="eastAsia"/>
-                <w:b/>
-                <w:bCs/>
-              </w:rPr>
-              <w:t xml:space="preserve">안되었을 </w:t>
+              <w:t xml:space="preserve">연결이 안되었을 </w:t>
             </w:r>
             <w:r>
               <w:rPr>
@@ -2460,12 +3084,11 @@
               </w:rPr>
               <w:t>때</w:t>
             </w:r>
-            <w:proofErr w:type="gramEnd"/>
-          </w:p>
-          <w:p>
-            <w:pPr>
-              <w:rPr>
-                <w:rFonts w:asciiTheme="minorEastAsia" w:hAnsiTheme="minorEastAsia" w:hint="eastAsia"/>
+          </w:p>
+          <w:p>
+            <w:pPr>
+              <w:rPr>
+                <w:rFonts w:asciiTheme="minorEastAsia" w:hAnsiTheme="minorEastAsia"/>
                 <w:b/>
                 <w:bCs/>
               </w:rPr>
@@ -2486,6 +3109,7 @@
                 <w:bCs/>
                 <w:noProof/>
               </w:rPr>
+              <w:lastRenderedPageBreak/>
               <w:drawing>
                 <wp:inline distT="0" distB="0" distL="0" distR="0" wp14:anchorId="6AB92ADF" wp14:editId="50F72371">
                   <wp:extent cx="5372100" cy="2346960"/>
@@ -2504,7 +3128,7 @@
                           </pic:cNvPicPr>
                         </pic:nvPicPr>
                         <pic:blipFill>
-                          <a:blip r:embed="rId16">
+                          <a:blip r:embed="rId17">
                             <a:extLst>
                               <a:ext uri="{28A0092B-C50C-407E-A947-70E740481C1C}">
                                 <a14:useLocalDpi xmlns:a14="http://schemas.microsoft.com/office/drawing/2010/main" val="0"/>
@@ -2571,7 +3195,7 @@
           </w:p>
           <w:p>
             <w:pPr>
-              <w:pStyle w:val="a7"/>
+              <w:pStyle w:val="ListParagraph"/>
               <w:numPr>
                 <w:ilvl w:val="0"/>
                 <w:numId w:val="2"/>
@@ -2812,21 +3436,21 @@
           <w:p>
             <w:pPr>
               <w:rPr>
-                <w:rFonts w:asciiTheme="minorEastAsia" w:hAnsiTheme="minorEastAsia" w:hint="eastAsia"/>
-              </w:rPr>
-            </w:pPr>
-          </w:p>
-          <w:p>
-            <w:pPr>
-              <w:rPr>
-                <w:rFonts w:asciiTheme="minorEastAsia" w:hAnsiTheme="minorEastAsia"/>
-              </w:rPr>
-            </w:pPr>
-          </w:p>
-          <w:p>
-            <w:pPr>
-              <w:rPr>
-                <w:rFonts w:asciiTheme="minorEastAsia" w:hAnsiTheme="minorEastAsia" w:hint="eastAsia"/>
+                <w:rFonts w:asciiTheme="minorEastAsia" w:hAnsiTheme="minorEastAsia"/>
+              </w:rPr>
+            </w:pPr>
+          </w:p>
+          <w:p>
+            <w:pPr>
+              <w:rPr>
+                <w:rFonts w:asciiTheme="minorEastAsia" w:hAnsiTheme="minorEastAsia"/>
+              </w:rPr>
+            </w:pPr>
+          </w:p>
+          <w:p>
+            <w:pPr>
+              <w:rPr>
+                <w:rFonts w:asciiTheme="minorEastAsia" w:hAnsiTheme="minorEastAsia"/>
               </w:rPr>
             </w:pPr>
           </w:p>
@@ -2840,15 +3464,19 @@
         <w:autoSpaceDE/>
         <w:autoSpaceDN/>
         <w:rPr>
-          <w:rFonts w:asciiTheme="minorEastAsia" w:hAnsiTheme="minorEastAsia" w:hint="eastAsia"/>
+          <w:rFonts w:asciiTheme="minorEastAsia" w:hAnsiTheme="minorEastAsia"/>
           <w:b/>
           <w:szCs w:val="20"/>
         </w:rPr>
       </w:pPr>
     </w:p>
     <w:sectPr>
-      <w:headerReference w:type="even" r:id="rId17"/>
-      <w:footerReference w:type="even" r:id="rId18"/>
+      <w:headerReference w:type="even" r:id="rId18"/>
+      <w:headerReference w:type="default" r:id="rId19"/>
+      <w:footerReference w:type="even" r:id="rId20"/>
+      <w:footerReference w:type="default" r:id="rId21"/>
+      <w:headerReference w:type="first" r:id="rId22"/>
+      <w:footerReference w:type="first" r:id="rId23"/>
       <w:pgSz w:w="11906" w:h="16838"/>
       <w:pgMar w:top="720" w:right="720" w:bottom="720" w:left="720" w:header="851" w:footer="992" w:gutter="0"/>
       <w:cols w:space="720"/>
@@ -2881,7 +3509,27 @@
 <w:ftr xmlns:wpc="http://schemas.microsoft.com/office/word/2010/wordprocessingCanvas" xmlns:cx="http://schemas.microsoft.com/office/drawing/2014/chartex" xmlns:cx1="http://schemas.microsoft.com/office/drawing/2015/9/8/chartex" xmlns:cx2="http://schemas.microsoft.com/office/drawing/2015/10/21/chartex" xmlns:cx3="http://schemas.microsoft.com/office/drawing/2016/5/9/chartex" xmlns:cx4="http://schemas.microsoft.com/office/drawing/2016/5/10/chartex" xmlns:cx5="http://schemas.microsoft.com/office/drawing/2016/5/11/chartex" xmlns:cx6="http://schemas.microsoft.com/office/drawing/2016/5/12/chartex" xmlns:cx7="http://schemas.microsoft.com/office/drawing/2016/5/13/chartex" xmlns:cx8="http://schemas.microsoft.com/office/drawing/2016/5/14/chartex" xmlns:mc="http://schemas.openxmlformats.org/markup-compatibility/2006" xmlns:aink="http://schemas.microsoft.com/office/drawing/2016/ink" xmlns:am3d="http://schemas.microsoft.com/office/drawing/2017/model3d" xmlns:o="urn:schemas-microsoft-com:office:office" xmlns:oel="http://schemas.microsoft.com/office/2019/extlst" xmlns:r="http://schemas.openxmlformats.org/officeDocument/2006/relationships" xmlns:m="http://schemas.openxmlformats.org/officeDocument/2006/math" xmlns:v="urn:schemas-microsoft-com:vml" xmlns:wp14="http://schemas.microsoft.com/office/word/2010/wordprocessingDrawing" xmlns:wp="http://schemas.openxmlformats.org/drawingml/2006/wordprocessingDrawing" xmlns:w10="urn:schemas-microsoft-com:office:word" xmlns:w="http://schemas.openxmlformats.org/wordprocessingml/2006/main" xmlns:w14="http://schemas.microsoft.com/office/word/2010/wordml" xmlns:w15="http://schemas.microsoft.com/office/word/2012/wordml" xmlns:w16cex="http://schemas.microsoft.com/office/word/2018/wordml/cex" xmlns:w16cid="http://schemas.microsoft.com/office/word/2016/wordml/cid" xmlns:w16="http://schemas.microsoft.com/office/word/2018/wordml" xmlns:w16du="http://schemas.microsoft.com/office/word/2023/wordml/word16du" xmlns:w16sdtdh="http://schemas.microsoft.com/office/word/2020/wordml/sdtdatahash" xmlns:w16se="http://schemas.microsoft.com/office/word/2015/wordml/symex" xmlns:wpg="http://schemas.microsoft.com/office/word/2010/wordprocessingGroup" xmlns:wpi="http://schemas.microsoft.com/office/word/2010/wordprocessingInk" xmlns:wne="http://schemas.microsoft.com/office/word/2006/wordml" xmlns:wps="http://schemas.microsoft.com/office/word/2010/wordprocessingShape" mc:Ignorable="w14 w15 w16se w16cid w16 w16cex w16sdtdh wp14">
   <w:p>
     <w:pPr>
-      <w:pStyle w:val="a5"/>
+      <w:pStyle w:val="Footer"/>
+    </w:pPr>
+  </w:p>
+</w:ftr>
+</file>
+
+<file path=word/footer2.xml><?xml version="1.0" encoding="utf-8"?>
+<w:ftr xmlns:wpc="http://schemas.microsoft.com/office/word/2010/wordprocessingCanvas" xmlns:cx="http://schemas.microsoft.com/office/drawing/2014/chartex" xmlns:cx1="http://schemas.microsoft.com/office/drawing/2015/9/8/chartex" xmlns:cx2="http://schemas.microsoft.com/office/drawing/2015/10/21/chartex" xmlns:cx3="http://schemas.microsoft.com/office/drawing/2016/5/9/chartex" xmlns:cx4="http://schemas.microsoft.com/office/drawing/2016/5/10/chartex" xmlns:cx5="http://schemas.microsoft.com/office/drawing/2016/5/11/chartex" xmlns:cx6="http://schemas.microsoft.com/office/drawing/2016/5/12/chartex" xmlns:cx7="http://schemas.microsoft.com/office/drawing/2016/5/13/chartex" xmlns:cx8="http://schemas.microsoft.com/office/drawing/2016/5/14/chartex" xmlns:mc="http://schemas.openxmlformats.org/markup-compatibility/2006" xmlns:aink="http://schemas.microsoft.com/office/drawing/2016/ink" xmlns:am3d="http://schemas.microsoft.com/office/drawing/2017/model3d" xmlns:o="urn:schemas-microsoft-com:office:office" xmlns:oel="http://schemas.microsoft.com/office/2019/extlst" xmlns:r="http://schemas.openxmlformats.org/officeDocument/2006/relationships" xmlns:m="http://schemas.openxmlformats.org/officeDocument/2006/math" xmlns:v="urn:schemas-microsoft-com:vml" xmlns:wp14="http://schemas.microsoft.com/office/word/2010/wordprocessingDrawing" xmlns:wp="http://schemas.openxmlformats.org/drawingml/2006/wordprocessingDrawing" xmlns:w10="urn:schemas-microsoft-com:office:word" xmlns:w="http://schemas.openxmlformats.org/wordprocessingml/2006/main" xmlns:w14="http://schemas.microsoft.com/office/word/2010/wordml" xmlns:w15="http://schemas.microsoft.com/office/word/2012/wordml" xmlns:w16cex="http://schemas.microsoft.com/office/word/2018/wordml/cex" xmlns:w16cid="http://schemas.microsoft.com/office/word/2016/wordml/cid" xmlns:w16="http://schemas.microsoft.com/office/word/2018/wordml" xmlns:w16du="http://schemas.microsoft.com/office/word/2023/wordml/word16du" xmlns:w16sdtdh="http://schemas.microsoft.com/office/word/2020/wordml/sdtdatahash" xmlns:w16se="http://schemas.microsoft.com/office/word/2015/wordml/symex" xmlns:wpg="http://schemas.microsoft.com/office/word/2010/wordprocessingGroup" xmlns:wpi="http://schemas.microsoft.com/office/word/2010/wordprocessingInk" xmlns:wne="http://schemas.microsoft.com/office/word/2006/wordml" xmlns:wps="http://schemas.microsoft.com/office/word/2010/wordprocessingShape" mc:Ignorable="w14 w15 w16se w16cid w16 w16cex w16sdtdh wp14">
+  <w:p>
+    <w:pPr>
+      <w:pStyle w:val="Footer"/>
+    </w:pPr>
+  </w:p>
+</w:ftr>
+</file>
+
+<file path=word/footer3.xml><?xml version="1.0" encoding="utf-8"?>
+<w:ftr xmlns:wpc="http://schemas.microsoft.com/office/word/2010/wordprocessingCanvas" xmlns:cx="http://schemas.microsoft.com/office/drawing/2014/chartex" xmlns:cx1="http://schemas.microsoft.com/office/drawing/2015/9/8/chartex" xmlns:cx2="http://schemas.microsoft.com/office/drawing/2015/10/21/chartex" xmlns:cx3="http://schemas.microsoft.com/office/drawing/2016/5/9/chartex" xmlns:cx4="http://schemas.microsoft.com/office/drawing/2016/5/10/chartex" xmlns:cx5="http://schemas.microsoft.com/office/drawing/2016/5/11/chartex" xmlns:cx6="http://schemas.microsoft.com/office/drawing/2016/5/12/chartex" xmlns:cx7="http://schemas.microsoft.com/office/drawing/2016/5/13/chartex" xmlns:cx8="http://schemas.microsoft.com/office/drawing/2016/5/14/chartex" xmlns:mc="http://schemas.openxmlformats.org/markup-compatibility/2006" xmlns:aink="http://schemas.microsoft.com/office/drawing/2016/ink" xmlns:am3d="http://schemas.microsoft.com/office/drawing/2017/model3d" xmlns:o="urn:schemas-microsoft-com:office:office" xmlns:oel="http://schemas.microsoft.com/office/2019/extlst" xmlns:r="http://schemas.openxmlformats.org/officeDocument/2006/relationships" xmlns:m="http://schemas.openxmlformats.org/officeDocument/2006/math" xmlns:v="urn:schemas-microsoft-com:vml" xmlns:wp14="http://schemas.microsoft.com/office/word/2010/wordprocessingDrawing" xmlns:wp="http://schemas.openxmlformats.org/drawingml/2006/wordprocessingDrawing" xmlns:w10="urn:schemas-microsoft-com:office:word" xmlns:w="http://schemas.openxmlformats.org/wordprocessingml/2006/main" xmlns:w14="http://schemas.microsoft.com/office/word/2010/wordml" xmlns:w15="http://schemas.microsoft.com/office/word/2012/wordml" xmlns:w16cex="http://schemas.microsoft.com/office/word/2018/wordml/cex" xmlns:w16cid="http://schemas.microsoft.com/office/word/2016/wordml/cid" xmlns:w16="http://schemas.microsoft.com/office/word/2018/wordml" xmlns:w16du="http://schemas.microsoft.com/office/word/2023/wordml/word16du" xmlns:w16sdtdh="http://schemas.microsoft.com/office/word/2020/wordml/sdtdatahash" xmlns:w16se="http://schemas.microsoft.com/office/word/2015/wordml/symex" xmlns:wpg="http://schemas.microsoft.com/office/word/2010/wordprocessingGroup" xmlns:wpi="http://schemas.microsoft.com/office/word/2010/wordprocessingInk" xmlns:wne="http://schemas.microsoft.com/office/word/2006/wordml" xmlns:wps="http://schemas.microsoft.com/office/word/2010/wordprocessingShape" mc:Ignorable="w14 w15 w16se w16cid w16 w16cex w16sdtdh wp14">
+  <w:p>
+    <w:pPr>
+      <w:pStyle w:val="Footer"/>
     </w:pPr>
   </w:p>
 </w:ftr>
@@ -2910,7 +3558,27 @@
 <w:hdr xmlns:wpc="http://schemas.microsoft.com/office/word/2010/wordprocessingCanvas" xmlns:cx="http://schemas.microsoft.com/office/drawing/2014/chartex" xmlns:cx1="http://schemas.microsoft.com/office/drawing/2015/9/8/chartex" xmlns:cx2="http://schemas.microsoft.com/office/drawing/2015/10/21/chartex" xmlns:cx3="http://schemas.microsoft.com/office/drawing/2016/5/9/chartex" xmlns:cx4="http://schemas.microsoft.com/office/drawing/2016/5/10/chartex" xmlns:cx5="http://schemas.microsoft.com/office/drawing/2016/5/11/chartex" xmlns:cx6="http://schemas.microsoft.com/office/drawing/2016/5/12/chartex" xmlns:cx7="http://schemas.microsoft.com/office/drawing/2016/5/13/chartex" xmlns:cx8="http://schemas.microsoft.com/office/drawing/2016/5/14/chartex" xmlns:mc="http://schemas.openxmlformats.org/markup-compatibility/2006" xmlns:aink="http://schemas.microsoft.com/office/drawing/2016/ink" xmlns:am3d="http://schemas.microsoft.com/office/drawing/2017/model3d" xmlns:o="urn:schemas-microsoft-com:office:office" xmlns:oel="http://schemas.microsoft.com/office/2019/extlst" xmlns:r="http://schemas.openxmlformats.org/officeDocument/2006/relationships" xmlns:m="http://schemas.openxmlformats.org/officeDocument/2006/math" xmlns:v="urn:schemas-microsoft-com:vml" xmlns:wp14="http://schemas.microsoft.com/office/word/2010/wordprocessingDrawing" xmlns:wp="http://schemas.openxmlformats.org/drawingml/2006/wordprocessingDrawing" xmlns:w10="urn:schemas-microsoft-com:office:word" xmlns:w="http://schemas.openxmlformats.org/wordprocessingml/2006/main" xmlns:w14="http://schemas.microsoft.com/office/word/2010/wordml" xmlns:w15="http://schemas.microsoft.com/office/word/2012/wordml" xmlns:w16cex="http://schemas.microsoft.com/office/word/2018/wordml/cex" xmlns:w16cid="http://schemas.microsoft.com/office/word/2016/wordml/cid" xmlns:w16="http://schemas.microsoft.com/office/word/2018/wordml" xmlns:w16du="http://schemas.microsoft.com/office/word/2023/wordml/word16du" xmlns:w16sdtdh="http://schemas.microsoft.com/office/word/2020/wordml/sdtdatahash" xmlns:w16se="http://schemas.microsoft.com/office/word/2015/wordml/symex" xmlns:wpg="http://schemas.microsoft.com/office/word/2010/wordprocessingGroup" xmlns:wpi="http://schemas.microsoft.com/office/word/2010/wordprocessingInk" xmlns:wne="http://schemas.microsoft.com/office/word/2006/wordml" xmlns:wps="http://schemas.microsoft.com/office/word/2010/wordprocessingShape" mc:Ignorable="w14 w15 w16se w16cid w16 w16cex w16sdtdh wp14">
   <w:p>
     <w:pPr>
-      <w:pStyle w:val="a4"/>
+      <w:pStyle w:val="Header"/>
+    </w:pPr>
+  </w:p>
+</w:hdr>
+</file>
+
+<file path=word/header2.xml><?xml version="1.0" encoding="utf-8"?>
+<w:hdr xmlns:wpc="http://schemas.microsoft.com/office/word/2010/wordprocessingCanvas" xmlns:cx="http://schemas.microsoft.com/office/drawing/2014/chartex" xmlns:cx1="http://schemas.microsoft.com/office/drawing/2015/9/8/chartex" xmlns:cx2="http://schemas.microsoft.com/office/drawing/2015/10/21/chartex" xmlns:cx3="http://schemas.microsoft.com/office/drawing/2016/5/9/chartex" xmlns:cx4="http://schemas.microsoft.com/office/drawing/2016/5/10/chartex" xmlns:cx5="http://schemas.microsoft.com/office/drawing/2016/5/11/chartex" xmlns:cx6="http://schemas.microsoft.com/office/drawing/2016/5/12/chartex" xmlns:cx7="http://schemas.microsoft.com/office/drawing/2016/5/13/chartex" xmlns:cx8="http://schemas.microsoft.com/office/drawing/2016/5/14/chartex" xmlns:mc="http://schemas.openxmlformats.org/markup-compatibility/2006" xmlns:aink="http://schemas.microsoft.com/office/drawing/2016/ink" xmlns:am3d="http://schemas.microsoft.com/office/drawing/2017/model3d" xmlns:o="urn:schemas-microsoft-com:office:office" xmlns:oel="http://schemas.microsoft.com/office/2019/extlst" xmlns:r="http://schemas.openxmlformats.org/officeDocument/2006/relationships" xmlns:m="http://schemas.openxmlformats.org/officeDocument/2006/math" xmlns:v="urn:schemas-microsoft-com:vml" xmlns:wp14="http://schemas.microsoft.com/office/word/2010/wordprocessingDrawing" xmlns:wp="http://schemas.openxmlformats.org/drawingml/2006/wordprocessingDrawing" xmlns:w10="urn:schemas-microsoft-com:office:word" xmlns:w="http://schemas.openxmlformats.org/wordprocessingml/2006/main" xmlns:w14="http://schemas.microsoft.com/office/word/2010/wordml" xmlns:w15="http://schemas.microsoft.com/office/word/2012/wordml" xmlns:w16cex="http://schemas.microsoft.com/office/word/2018/wordml/cex" xmlns:w16cid="http://schemas.microsoft.com/office/word/2016/wordml/cid" xmlns:w16="http://schemas.microsoft.com/office/word/2018/wordml" xmlns:w16du="http://schemas.microsoft.com/office/word/2023/wordml/word16du" xmlns:w16sdtdh="http://schemas.microsoft.com/office/word/2020/wordml/sdtdatahash" xmlns:w16se="http://schemas.microsoft.com/office/word/2015/wordml/symex" xmlns:wpg="http://schemas.microsoft.com/office/word/2010/wordprocessingGroup" xmlns:wpi="http://schemas.microsoft.com/office/word/2010/wordprocessingInk" xmlns:wne="http://schemas.microsoft.com/office/word/2006/wordml" xmlns:wps="http://schemas.microsoft.com/office/word/2010/wordprocessingShape" mc:Ignorable="w14 w15 w16se w16cid w16 w16cex w16sdtdh wp14">
+  <w:p>
+    <w:pPr>
+      <w:pStyle w:val="Header"/>
+    </w:pPr>
+  </w:p>
+</w:hdr>
+</file>
+
+<file path=word/header3.xml><?xml version="1.0" encoding="utf-8"?>
+<w:hdr xmlns:wpc="http://schemas.microsoft.com/office/word/2010/wordprocessingCanvas" xmlns:cx="http://schemas.microsoft.com/office/drawing/2014/chartex" xmlns:cx1="http://schemas.microsoft.com/office/drawing/2015/9/8/chartex" xmlns:cx2="http://schemas.microsoft.com/office/drawing/2015/10/21/chartex" xmlns:cx3="http://schemas.microsoft.com/office/drawing/2016/5/9/chartex" xmlns:cx4="http://schemas.microsoft.com/office/drawing/2016/5/10/chartex" xmlns:cx5="http://schemas.microsoft.com/office/drawing/2016/5/11/chartex" xmlns:cx6="http://schemas.microsoft.com/office/drawing/2016/5/12/chartex" xmlns:cx7="http://schemas.microsoft.com/office/drawing/2016/5/13/chartex" xmlns:cx8="http://schemas.microsoft.com/office/drawing/2016/5/14/chartex" xmlns:mc="http://schemas.openxmlformats.org/markup-compatibility/2006" xmlns:aink="http://schemas.microsoft.com/office/drawing/2016/ink" xmlns:am3d="http://schemas.microsoft.com/office/drawing/2017/model3d" xmlns:o="urn:schemas-microsoft-com:office:office" xmlns:oel="http://schemas.microsoft.com/office/2019/extlst" xmlns:r="http://schemas.openxmlformats.org/officeDocument/2006/relationships" xmlns:m="http://schemas.openxmlformats.org/officeDocument/2006/math" xmlns:v="urn:schemas-microsoft-com:vml" xmlns:wp14="http://schemas.microsoft.com/office/word/2010/wordprocessingDrawing" xmlns:wp="http://schemas.openxmlformats.org/drawingml/2006/wordprocessingDrawing" xmlns:w10="urn:schemas-microsoft-com:office:word" xmlns:w="http://schemas.openxmlformats.org/wordprocessingml/2006/main" xmlns:w14="http://schemas.microsoft.com/office/word/2010/wordml" xmlns:w15="http://schemas.microsoft.com/office/word/2012/wordml" xmlns:w16cex="http://schemas.microsoft.com/office/word/2018/wordml/cex" xmlns:w16cid="http://schemas.microsoft.com/office/word/2016/wordml/cid" xmlns:w16="http://schemas.microsoft.com/office/word/2018/wordml" xmlns:w16du="http://schemas.microsoft.com/office/word/2023/wordml/word16du" xmlns:w16sdtdh="http://schemas.microsoft.com/office/word/2020/wordml/sdtdatahash" xmlns:w16se="http://schemas.microsoft.com/office/word/2015/wordml/symex" xmlns:wpg="http://schemas.microsoft.com/office/word/2010/wordprocessingGroup" xmlns:wpi="http://schemas.microsoft.com/office/word/2010/wordprocessingInk" xmlns:wne="http://schemas.microsoft.com/office/word/2006/wordml" xmlns:wps="http://schemas.microsoft.com/office/word/2010/wordprocessingShape" mc:Ignorable="w14 w15 w16se w16cid w16 w16cex w16sdtdh wp14">
+  <w:p>
+    <w:pPr>
+      <w:pStyle w:val="Header"/>
     </w:pPr>
   </w:p>
 </w:hdr>
@@ -3277,7 +3945,7 @@
         <w:ind w:left="800" w:hanging="360"/>
       </w:pPr>
       <w:rPr>
-        <w:rFonts w:ascii="맑은 고딕" w:eastAsia="맑은 고딕" w:hAnsi="맑은 고딕" w:cstheme="minorBidi" w:hint="eastAsia"/>
+        <w:rFonts w:ascii="Malgun Gothic" w:eastAsia="Malgun Gothic" w:hAnsi="Malgun Gothic" w:cstheme="minorBidi" w:hint="eastAsia"/>
       </w:rPr>
     </w:lvl>
     <w:lvl w:ilvl="1" w:tplc="04090003" w:tentative="1">
@@ -4083,7 +4751,7 @@
     <w:lsdException w:name="Unresolved Mention" w:semiHidden="1" w:unhideWhenUsed="1"/>
     <w:lsdException w:name="Smart Link" w:semiHidden="1" w:unhideWhenUsed="1"/>
   </w:latentStyles>
-  <w:style w:type="paragraph" w:default="1" w:styleId="a">
+  <w:style w:type="paragraph" w:default="1" w:styleId="Normal">
     <w:name w:val="Normal"/>
     <w:qFormat/>
     <w:pPr>
@@ -4094,13 +4762,13 @@
       <w:jc w:val="both"/>
     </w:pPr>
   </w:style>
-  <w:style w:type="character" w:default="1" w:styleId="a0">
+  <w:style w:type="character" w:default="1" w:styleId="DefaultParagraphFont">
     <w:name w:val="Default Paragraph Font"/>
     <w:uiPriority w:val="1"/>
     <w:semiHidden/>
     <w:unhideWhenUsed/>
   </w:style>
-  <w:style w:type="table" w:default="1" w:styleId="a1">
+  <w:style w:type="table" w:default="1" w:styleId="TableNormal">
     <w:name w:val="Normal Table"/>
     <w:uiPriority w:val="99"/>
     <w:semiHidden/>
@@ -4115,15 +4783,15 @@
       </w:tblCellMar>
     </w:tblPr>
   </w:style>
-  <w:style w:type="numbering" w:default="1" w:styleId="a2">
+  <w:style w:type="numbering" w:default="1" w:styleId="NoList">
     <w:name w:val="No List"/>
     <w:uiPriority w:val="99"/>
     <w:semiHidden/>
     <w:unhideWhenUsed/>
   </w:style>
-  <w:style w:type="table" w:styleId="a3">
+  <w:style w:type="table" w:styleId="TableGrid">
     <w:name w:val="Table Grid"/>
-    <w:basedOn w:val="a1"/>
+    <w:basedOn w:val="TableNormal"/>
     <w:uiPriority w:val="59"/>
     <w:tblPr>
       <w:tblBorders>
@@ -4136,10 +4804,10 @@
       </w:tblBorders>
     </w:tblPr>
   </w:style>
-  <w:style w:type="paragraph" w:styleId="a4">
+  <w:style w:type="paragraph" w:styleId="Header">
     <w:name w:val="header"/>
-    <w:basedOn w:val="a"/>
-    <w:link w:val="Char"/>
+    <w:basedOn w:val="Normal"/>
+    <w:link w:val="HeaderChar"/>
     <w:uiPriority w:val="99"/>
     <w:unhideWhenUsed/>
     <w:pPr>
@@ -4150,16 +4818,16 @@
       <w:snapToGrid w:val="0"/>
     </w:pPr>
   </w:style>
-  <w:style w:type="character" w:customStyle="1" w:styleId="Char">
-    <w:name w:val="머리글 Char"/>
-    <w:basedOn w:val="a0"/>
-    <w:link w:val="a4"/>
+  <w:style w:type="character" w:customStyle="1" w:styleId="HeaderChar">
+    <w:name w:val="Header Char"/>
+    <w:basedOn w:val="DefaultParagraphFont"/>
+    <w:link w:val="Header"/>
     <w:uiPriority w:val="99"/>
   </w:style>
-  <w:style w:type="paragraph" w:styleId="a5">
+  <w:style w:type="paragraph" w:styleId="Footer">
     <w:name w:val="footer"/>
-    <w:basedOn w:val="a"/>
-    <w:link w:val="Char0"/>
+    <w:basedOn w:val="Normal"/>
+    <w:link w:val="FooterChar"/>
     <w:uiPriority w:val="99"/>
     <w:unhideWhenUsed/>
     <w:pPr>
@@ -4170,16 +4838,16 @@
       <w:snapToGrid w:val="0"/>
     </w:pPr>
   </w:style>
-  <w:style w:type="character" w:customStyle="1" w:styleId="Char0">
-    <w:name w:val="바닥글 Char"/>
-    <w:basedOn w:val="a0"/>
-    <w:link w:val="a5"/>
+  <w:style w:type="character" w:customStyle="1" w:styleId="FooterChar">
+    <w:name w:val="Footer Char"/>
+    <w:basedOn w:val="DefaultParagraphFont"/>
+    <w:link w:val="Footer"/>
     <w:uiPriority w:val="99"/>
   </w:style>
-  <w:style w:type="paragraph" w:styleId="a6">
+  <w:style w:type="paragraph" w:styleId="BalloonText">
     <w:name w:val="Balloon Text"/>
-    <w:basedOn w:val="a"/>
-    <w:link w:val="Char1"/>
+    <w:basedOn w:val="Normal"/>
+    <w:link w:val="BalloonTextChar"/>
     <w:uiPriority w:val="99"/>
     <w:semiHidden/>
     <w:unhideWhenUsed/>
@@ -4189,10 +4857,10 @@
       <w:szCs w:val="18"/>
     </w:rPr>
   </w:style>
-  <w:style w:type="character" w:customStyle="1" w:styleId="Char1">
-    <w:name w:val="풍선 도움말 텍스트 Char"/>
-    <w:basedOn w:val="a0"/>
-    <w:link w:val="a6"/>
+  <w:style w:type="character" w:customStyle="1" w:styleId="BalloonTextChar">
+    <w:name w:val="Balloon Text Char"/>
+    <w:basedOn w:val="DefaultParagraphFont"/>
+    <w:link w:val="BalloonText"/>
     <w:uiPriority w:val="99"/>
     <w:semiHidden/>
     <w:rPr>
@@ -4201,19 +4869,19 @@
       <w:szCs w:val="18"/>
     </w:rPr>
   </w:style>
-  <w:style w:type="paragraph" w:styleId="a7">
+  <w:style w:type="paragraph" w:styleId="ListParagraph">
     <w:name w:val="List Paragraph"/>
-    <w:basedOn w:val="a"/>
+    <w:basedOn w:val="Normal"/>
     <w:uiPriority w:val="34"/>
     <w:qFormat/>
     <w:pPr>
       <w:ind w:leftChars="400" w:left="800"/>
     </w:pPr>
   </w:style>
-  <w:style w:type="paragraph" w:styleId="a8">
+  <w:style w:type="paragraph" w:styleId="Caption">
     <w:name w:val="caption"/>
-    <w:basedOn w:val="a"/>
-    <w:next w:val="a"/>
+    <w:basedOn w:val="Normal"/>
+    <w:next w:val="Normal"/>
     <w:uiPriority w:val="35"/>
     <w:unhideWhenUsed/>
     <w:qFormat/>

</xml_diff>